<commit_message>
Repository added to report.
</commit_message>
<xml_diff>
--- a/REPORT/Report.docx
+++ b/REPORT/Report.docx
@@ -27,6 +27,7 @@
           <w:rFonts w:ascii="Times New Roman" w:hAnsi="Times New Roman" w:cs="Times New Roman"/>
           <w:sz w:val="40"/>
           <w:szCs w:val="40"/>
+          <w:lang w:val="ru-RU"/>
         </w:rPr>
         <w:t>3</w:t>
       </w:r>
@@ -350,6 +351,7 @@
           <w:rFonts w:ascii="Times New Roman" w:hAnsi="Times New Roman" w:cs="Times New Roman"/>
           <w:sz w:val="24"/>
           <w:szCs w:val="24"/>
+          <w:lang w:val="ru-RU"/>
         </w:rPr>
       </w:pPr>
       <w:r>
@@ -366,9 +368,31 @@
           <w:rFonts w:ascii="Times New Roman" w:hAnsi="Times New Roman" w:cs="Times New Roman"/>
           <w:sz w:val="24"/>
           <w:szCs w:val="24"/>
+          <w:lang w:val="ru-RU"/>
         </w:rPr>
         <w:t>:</w:t>
       </w:r>
+      <w:r>
+        <w:rPr>
+          <w:rFonts w:ascii="Times New Roman" w:hAnsi="Times New Roman" w:cs="Times New Roman"/>
+          <w:sz w:val="24"/>
+          <w:szCs w:val="24"/>
+          <w:lang w:val="ru-RU"/>
+        </w:rPr>
+        <w:t xml:space="preserve"> </w:t>
+      </w:r>
+      <w:hyperlink r:id="rId5" w:history="1">
+        <w:r>
+          <w:rPr>
+            <w:rStyle w:val="Hyperlink"/>
+            <w:rFonts w:ascii="Times New Roman" w:hAnsi="Times New Roman" w:cs="Times New Roman"/>
+            <w:sz w:val="24"/>
+            <w:szCs w:val="24"/>
+            <w:lang w:val="ru-RU"/>
+          </w:rPr>
+          <w:t>https://github.com/antonylevchenko/ui_task_3_GraphQL</w:t>
+        </w:r>
+      </w:hyperlink>
     </w:p>
     <w:p>
       <w:pPr>
@@ -418,16 +442,7 @@
           <w:sz w:val="24"/>
           <w:szCs w:val="24"/>
         </w:rPr>
-        <w:t xml:space="preserve"> </w:t>
-      </w:r>
-      <w:r>
-        <w:rPr>
-          <w:rFonts w:ascii="Times New Roman" w:hAnsi="Times New Roman" w:cs="Times New Roman"/>
-          <w:b/>
-          <w:sz w:val="24"/>
-          <w:szCs w:val="24"/>
-        </w:rPr>
-        <w:t>server/</w:t>
+        <w:t xml:space="preserve"> server/</w:t>
       </w:r>
       <w:proofErr w:type="spellStart"/>
       <w:r>
@@ -509,25 +524,7 @@
           <w:sz w:val="24"/>
           <w:szCs w:val="24"/>
         </w:rPr>
-        <w:t>/</w:t>
-      </w:r>
-      <w:r>
-        <w:rPr>
-          <w:rFonts w:ascii="Times New Roman" w:hAnsi="Times New Roman" w:cs="Times New Roman"/>
-          <w:b/>
-          <w:sz w:val="24"/>
-          <w:szCs w:val="24"/>
-        </w:rPr>
-        <w:t>product</w:t>
-      </w:r>
-      <w:r>
-        <w:rPr>
-          <w:rFonts w:ascii="Times New Roman" w:hAnsi="Times New Roman" w:cs="Times New Roman"/>
-          <w:b/>
-          <w:sz w:val="24"/>
-          <w:szCs w:val="24"/>
-        </w:rPr>
-        <w:t>-</w:t>
+        <w:t>/product-</w:t>
       </w:r>
       <w:proofErr w:type="spellStart"/>
       <w:r>
@@ -580,16 +577,7 @@
           <w:sz w:val="24"/>
           <w:szCs w:val="24"/>
         </w:rPr>
-        <w:t>serv</w:t>
-      </w:r>
-      <w:r>
-        <w:rPr>
-          <w:rFonts w:ascii="Times New Roman" w:hAnsi="Times New Roman" w:cs="Times New Roman"/>
-          <w:b/>
-          <w:sz w:val="24"/>
-          <w:szCs w:val="24"/>
-        </w:rPr>
-        <w:t>er</w:t>
+        <w:t>server</w:t>
       </w:r>
       <w:r>
         <w:rPr>
@@ -745,7 +733,18 @@
           <w:szCs w:val="24"/>
           <w:lang w:val="ru-RU"/>
         </w:rPr>
-        <w:t xml:space="preserve">. После этого оно будет доступно по адресу </w:t>
+        <w:t xml:space="preserve">. После этого </w:t>
+      </w:r>
+      <w:bookmarkStart w:id="0" w:name="_GoBack"/>
+      <w:bookmarkEnd w:id="0"/>
+      <w:r>
+        <w:rPr>
+          <w:rFonts w:ascii="Times New Roman" w:hAnsi="Times New Roman" w:cs="Times New Roman"/>
+          <w:sz w:val="24"/>
+          <w:szCs w:val="24"/>
+          <w:lang w:val="ru-RU"/>
+        </w:rPr>
+        <w:t xml:space="preserve">оно будет доступно по адресу </w:t>
       </w:r>
       <w:r>
         <w:rPr>
@@ -1147,16 +1146,7 @@
           <w:szCs w:val="24"/>
           <w:lang w:val="ru-RU"/>
         </w:rPr>
-        <w:t xml:space="preserve"> </w:t>
-      </w:r>
-      <w:r>
-        <w:rPr>
-          <w:rFonts w:ascii="Times New Roman" w:hAnsi="Times New Roman" w:cs="Times New Roman"/>
-          <w:sz w:val="24"/>
-          <w:szCs w:val="24"/>
-          <w:lang w:val="ru-RU"/>
-        </w:rPr>
-        <w:t>(</w:t>
+        <w:t xml:space="preserve"> (</w:t>
       </w:r>
       <w:r>
         <w:rPr>
@@ -1245,16 +1235,7 @@
           <w:szCs w:val="24"/>
           <w:lang w:val="ru-RU"/>
         </w:rPr>
-        <w:t>)</w:t>
-      </w:r>
-      <w:r>
-        <w:rPr>
-          <w:rFonts w:ascii="Times New Roman" w:hAnsi="Times New Roman" w:cs="Times New Roman"/>
-          <w:sz w:val="24"/>
-          <w:szCs w:val="24"/>
-          <w:lang w:val="ru-RU"/>
-        </w:rPr>
-        <w:t xml:space="preserve"> отвечает за хранение и выдаёт информацию о товарах. Данные хранятся в базе </w:t>
+        <w:t xml:space="preserve">) отвечает за хранение и выдаёт информацию о товарах. Данные хранятся в базе </w:t>
       </w:r>
       <w:proofErr w:type="spellStart"/>
       <w:r>
@@ -1271,6 +1252,7 @@
           <w:rFonts w:ascii="Times New Roman" w:hAnsi="Times New Roman" w:cs="Times New Roman"/>
           <w:sz w:val="24"/>
           <w:szCs w:val="24"/>
+          <w:lang w:val="ru-RU"/>
         </w:rPr>
         <w:t xml:space="preserve">. </w:t>
       </w:r>
@@ -1541,56 +1523,6 @@
             <wp:extent cx="5943600" cy="3042285"/>
             <wp:effectExtent l="0" t="0" r="0" b="5715"/>
             <wp:docPr id="1" name="Picture 1"/>
-            <wp:cNvGraphicFramePr>
-              <a:graphicFrameLocks xmlns:a="http://schemas.openxmlformats.org/drawingml/2006/main" noChangeAspect="1"/>
-            </wp:cNvGraphicFramePr>
-            <a:graphic xmlns:a="http://schemas.openxmlformats.org/drawingml/2006/main">
-              <a:graphicData uri="http://schemas.openxmlformats.org/drawingml/2006/picture">
-                <pic:pic xmlns:pic="http://schemas.openxmlformats.org/drawingml/2006/picture">
-                  <pic:nvPicPr>
-                    <pic:cNvPr id="1" name=""/>
-                    <pic:cNvPicPr/>
-                  </pic:nvPicPr>
-                  <pic:blipFill>
-                    <a:blip r:embed="rId5"/>
-                    <a:stretch>
-                      <a:fillRect/>
-                    </a:stretch>
-                  </pic:blipFill>
-                  <pic:spPr>
-                    <a:xfrm>
-                      <a:off x="0" y="0"/>
-                      <a:ext cx="5943600" cy="3042285"/>
-                    </a:xfrm>
-                    <a:prstGeom prst="rect">
-                      <a:avLst/>
-                    </a:prstGeom>
-                  </pic:spPr>
-                </pic:pic>
-              </a:graphicData>
-            </a:graphic>
-          </wp:inline>
-        </w:drawing>
-      </w:r>
-    </w:p>
-    <w:p>
-      <w:pPr>
-        <w:rPr>
-          <w:rFonts w:ascii="Times New Roman" w:hAnsi="Times New Roman" w:cs="Times New Roman"/>
-          <w:sz w:val="28"/>
-          <w:szCs w:val="28"/>
-          <w:lang w:val="ru-RU"/>
-        </w:rPr>
-      </w:pPr>
-      <w:r>
-        <w:rPr>
-          <w:noProof/>
-        </w:rPr>
-        <w:drawing>
-          <wp:inline distT="0" distB="0" distL="0" distR="0" wp14:anchorId="67856D18" wp14:editId="23106E6E">
-            <wp:extent cx="5943600" cy="3413760"/>
-            <wp:effectExtent l="0" t="0" r="0" b="0"/>
-            <wp:docPr id="2" name="Picture 2"/>
             <wp:cNvGraphicFramePr>
               <a:graphicFrameLocks xmlns:a="http://schemas.openxmlformats.org/drawingml/2006/main" noChangeAspect="1"/>
             </wp:cNvGraphicFramePr>
@@ -1610,7 +1542,7 @@
                   <pic:spPr>
                     <a:xfrm>
                       <a:off x="0" y="0"/>
-                      <a:ext cx="5943600" cy="3413760"/>
+                      <a:ext cx="5943600" cy="3042285"/>
                     </a:xfrm>
                     <a:prstGeom prst="rect">
                       <a:avLst/>
@@ -1632,17 +1564,15 @@
           <w:lang w:val="ru-RU"/>
         </w:rPr>
       </w:pPr>
-      <w:bookmarkStart w:id="0" w:name="_GoBack"/>
       <w:r>
         <w:rPr>
           <w:noProof/>
         </w:rPr>
-        <w:lastRenderedPageBreak/>
         <w:drawing>
-          <wp:inline distT="0" distB="0" distL="0" distR="0" wp14:anchorId="096052E6" wp14:editId="6E05058B">
-            <wp:extent cx="5943600" cy="3088640"/>
+          <wp:inline distT="0" distB="0" distL="0" distR="0" wp14:anchorId="67856D18" wp14:editId="23106E6E">
+            <wp:extent cx="5943600" cy="3413760"/>
             <wp:effectExtent l="0" t="0" r="0" b="0"/>
-            <wp:docPr id="3" name="Picture 3"/>
+            <wp:docPr id="2" name="Picture 2"/>
             <wp:cNvGraphicFramePr>
               <a:graphicFrameLocks xmlns:a="http://schemas.openxmlformats.org/drawingml/2006/main" noChangeAspect="1"/>
             </wp:cNvGraphicFramePr>
@@ -1662,6 +1592,57 @@
                   <pic:spPr>
                     <a:xfrm>
                       <a:off x="0" y="0"/>
+                      <a:ext cx="5943600" cy="3413760"/>
+                    </a:xfrm>
+                    <a:prstGeom prst="rect">
+                      <a:avLst/>
+                    </a:prstGeom>
+                  </pic:spPr>
+                </pic:pic>
+              </a:graphicData>
+            </a:graphic>
+          </wp:inline>
+        </w:drawing>
+      </w:r>
+    </w:p>
+    <w:p>
+      <w:pPr>
+        <w:rPr>
+          <w:rFonts w:ascii="Times New Roman" w:hAnsi="Times New Roman" w:cs="Times New Roman"/>
+          <w:sz w:val="28"/>
+          <w:szCs w:val="28"/>
+          <w:lang w:val="ru-RU"/>
+        </w:rPr>
+      </w:pPr>
+      <w:r>
+        <w:rPr>
+          <w:noProof/>
+        </w:rPr>
+        <w:lastRenderedPageBreak/>
+        <w:drawing>
+          <wp:inline distT="0" distB="0" distL="0" distR="0" wp14:anchorId="096052E6" wp14:editId="6E05058B">
+            <wp:extent cx="5943600" cy="3088640"/>
+            <wp:effectExtent l="0" t="0" r="0" b="0"/>
+            <wp:docPr id="3" name="Picture 3"/>
+            <wp:cNvGraphicFramePr>
+              <a:graphicFrameLocks xmlns:a="http://schemas.openxmlformats.org/drawingml/2006/main" noChangeAspect="1"/>
+            </wp:cNvGraphicFramePr>
+            <a:graphic xmlns:a="http://schemas.openxmlformats.org/drawingml/2006/main">
+              <a:graphicData uri="http://schemas.openxmlformats.org/drawingml/2006/picture">
+                <pic:pic xmlns:pic="http://schemas.openxmlformats.org/drawingml/2006/picture">
+                  <pic:nvPicPr>
+                    <pic:cNvPr id="1" name=""/>
+                    <pic:cNvPicPr/>
+                  </pic:nvPicPr>
+                  <pic:blipFill>
+                    <a:blip r:embed="rId8"/>
+                    <a:stretch>
+                      <a:fillRect/>
+                    </a:stretch>
+                  </pic:blipFill>
+                  <pic:spPr>
+                    <a:xfrm>
+                      <a:off x="0" y="0"/>
                       <a:ext cx="5943600" cy="3088640"/>
                     </a:xfrm>
                     <a:prstGeom prst="rect">
@@ -1674,7 +1655,6 @@
           </wp:inline>
         </w:drawing>
       </w:r>
-      <w:bookmarkEnd w:id="0"/>
     </w:p>
     <w:sectPr>
       <w:pgSz w:w="12240" w:h="15840"/>

</xml_diff>